<commit_message>
Compteur mod 10 fonctionnel
</commit_message>
<xml_diff>
--- a/CR_lab2.docx
+++ b/CR_lab2.docx
@@ -1788,6 +1788,9 @@
         <w:jc w:val="center"/>
       </w:pPr>
       <w:r>
+        <w:rPr>
+          <w:noProof/>
+        </w:rPr>
         <w:drawing>
           <wp:inline distT="0" distB="0" distL="0" distR="0" wp14:anchorId="5715705A" wp14:editId="6EA2FA1B">
             <wp:extent cx="4126523" cy="2760124"/>
@@ -1846,6 +1849,9 @@
         <w:jc w:val="center"/>
       </w:pPr>
       <w:r>
+        <w:rPr>
+          <w:noProof/>
+        </w:rPr>
         <w:drawing>
           <wp:inline distT="0" distB="0" distL="0" distR="0" wp14:anchorId="3727DC95" wp14:editId="3F1AD296">
             <wp:extent cx="3657600" cy="2842248"/>
@@ -1886,6 +1892,69 @@
     <w:p>
       <w:r>
         <w:t>Ici, on convertit la valeur d’entrée allant de 0 à 9, vers un code à envoyer à l’afficheur, dont chaque bit correspond à un digit. Allumé lorsque l’état est 0, et éteint sinon.</w:t>
+      </w:r>
+    </w:p>
+    <w:p/>
+    <w:p>
+      <w:pPr>
+        <w:pStyle w:val="Titre1"/>
+      </w:pPr>
+      <w:r>
+        <w:t>Ecriture du compteur en C</w:t>
+      </w:r>
+    </w:p>
+    <w:p>
+      <w:pPr>
+        <w:jc w:val="center"/>
+        <w:rPr>
+          <w:noProof/>
+        </w:rPr>
+      </w:pPr>
+      <w:r>
+        <w:t>Il nous faut écrire le code C qui va incrémenter un compteur de 0 à 9.</w:t>
+      </w:r>
+      <w:r>
+        <w:rPr>
+          <w:noProof/>
+        </w:rPr>
+        <w:t xml:space="preserve"> </w:t>
+      </w:r>
+      <w:r>
+        <w:drawing>
+          <wp:inline distT="0" distB="0" distL="0" distR="0" wp14:anchorId="6F608559" wp14:editId="3632B445">
+            <wp:extent cx="3399693" cy="3035440"/>
+            <wp:effectExtent l="0" t="0" r="0" b="0"/>
+            <wp:docPr id="77400291" name="Image 1"/>
+            <wp:cNvGraphicFramePr>
+              <a:graphicFrameLocks xmlns:a="http://schemas.openxmlformats.org/drawingml/2006/main" noChangeAspect="1"/>
+            </wp:cNvGraphicFramePr>
+            <a:graphic xmlns:a="http://schemas.openxmlformats.org/drawingml/2006/main">
+              <a:graphicData uri="http://schemas.openxmlformats.org/drawingml/2006/picture">
+                <pic:pic xmlns:pic="http://schemas.openxmlformats.org/drawingml/2006/picture">
+                  <pic:nvPicPr>
+                    <pic:cNvPr id="77400291" name=""/>
+                    <pic:cNvPicPr/>
+                  </pic:nvPicPr>
+                  <pic:blipFill>
+                    <a:blip r:embed="rId6"/>
+                    <a:stretch>
+                      <a:fillRect/>
+                    </a:stretch>
+                  </pic:blipFill>
+                  <pic:spPr>
+                    <a:xfrm>
+                      <a:off x="0" y="0"/>
+                      <a:ext cx="3409481" cy="3044179"/>
+                    </a:xfrm>
+                    <a:prstGeom prst="rect">
+                      <a:avLst/>
+                    </a:prstGeom>
+                  </pic:spPr>
+                </pic:pic>
+              </a:graphicData>
+            </a:graphic>
+          </wp:inline>
+        </w:drawing>
       </w:r>
     </w:p>
     <w:p/>

</xml_diff>

<commit_message>
Compteur affiché sur trois afficheurs 7-digitis fonctionnel
</commit_message>
<xml_diff>
--- a/CR_lab2.docx
+++ b/CR_lab2.docx
@@ -8,13 +8,8 @@
         <w:jc w:val="center"/>
       </w:pPr>
       <w:r>
-        <w:t xml:space="preserve">ESN11 : Co-design </w:t>
-      </w:r>
-      <w:proofErr w:type="spellStart"/>
-      <w:r>
-        <w:t>labs</w:t>
-      </w:r>
-      <w:proofErr w:type="spellEnd"/>
+        <w:t>ESN11 : Co-design labs</w:t>
+      </w:r>
     </w:p>
     <w:p>
       <w:pPr>
@@ -26,23 +21,7 @@
     </w:p>
     <w:p>
       <w:r>
-        <w:t xml:space="preserve">Objectif : Intégrer une </w:t>
-      </w:r>
-      <w:proofErr w:type="spellStart"/>
-      <w:r>
-        <w:t>Nios</w:t>
-      </w:r>
-      <w:proofErr w:type="spellEnd"/>
-      <w:r>
-        <w:t xml:space="preserve"> II sur la carte DE10 pour jouer avec les fonctions d’un </w:t>
-      </w:r>
-      <w:proofErr w:type="spellStart"/>
-      <w:r>
-        <w:t>SoC</w:t>
-      </w:r>
-      <w:proofErr w:type="spellEnd"/>
-      <w:r>
-        <w:t xml:space="preserve">. Le but est d’utiliser l’architecture logicielle pour exécuter un script qui va </w:t>
+        <w:t xml:space="preserve">Objectif : Intégrer une Nios II sur la carte DE10 pour jouer avec les fonctions d’un SoC. Le but est d’utiliser l’architecture logicielle pour exécuter un script qui va </w:t>
       </w:r>
       <w:r>
         <w:t>réaliser un compteur décimal et afficher la valeur sur les 7-digits displays.</w:t>
@@ -1772,15 +1751,7 @@
     </w:p>
     <w:p>
       <w:r>
-        <w:t xml:space="preserve">Il nous faut définir un modèle </w:t>
-      </w:r>
-      <w:proofErr w:type="spellStart"/>
-      <w:r>
-        <w:t>qsys</w:t>
-      </w:r>
-      <w:proofErr w:type="spellEnd"/>
-      <w:r>
-        <w:t xml:space="preserve"> avec un nios2, une RAM et un JTAG et y ajouter un PIO en output pour piloter l’afficheur 7 segments.</w:t>
+        <w:t>Il nous faut définir un modèle qsys avec un nios2, une RAM et un JTAG et y ajouter un PIO en output pour piloter l’afficheur 7 segments.</w:t>
       </w:r>
     </w:p>
     <w:p>
@@ -1897,7 +1868,7 @@
     <w:p/>
     <w:p>
       <w:pPr>
-        <w:pStyle w:val="Titre1"/>
+        <w:pStyle w:val="Titre2"/>
       </w:pPr>
       <w:r>
         <w:t>Ecriture du compteur en C</w:t>
@@ -1920,11 +1891,14 @@
         <w:t xml:space="preserve"> </w:t>
       </w:r>
       <w:r>
+        <w:rPr>
+          <w:noProof/>
+        </w:rPr>
         <w:drawing>
-          <wp:inline distT="0" distB="0" distL="0" distR="0" wp14:anchorId="6F608559" wp14:editId="3632B445">
-            <wp:extent cx="3399693" cy="3035440"/>
+          <wp:inline distT="0" distB="0" distL="0" distR="0" wp14:anchorId="77DDC28C" wp14:editId="1AAE796B">
+            <wp:extent cx="3284220" cy="3278817"/>
             <wp:effectExtent l="0" t="0" r="0" b="0"/>
-            <wp:docPr id="77400291" name="Image 1"/>
+            <wp:docPr id="1558127244" name="Image 1"/>
             <wp:cNvGraphicFramePr>
               <a:graphicFrameLocks xmlns:a="http://schemas.openxmlformats.org/drawingml/2006/main" noChangeAspect="1"/>
             </wp:cNvGraphicFramePr>
@@ -1932,7 +1906,7 @@
               <a:graphicData uri="http://schemas.openxmlformats.org/drawingml/2006/picture">
                 <pic:pic xmlns:pic="http://schemas.openxmlformats.org/drawingml/2006/picture">
                   <pic:nvPicPr>
-                    <pic:cNvPr id="77400291" name=""/>
+                    <pic:cNvPr id="1558127244" name=""/>
                     <pic:cNvPicPr/>
                   </pic:nvPicPr>
                   <pic:blipFill>
@@ -1944,7 +1918,7 @@
                   <pic:spPr>
                     <a:xfrm>
                       <a:off x="0" y="0"/>
-                      <a:ext cx="3409481" cy="3044179"/>
+                      <a:ext cx="3290026" cy="3284614"/>
                     </a:xfrm>
                     <a:prstGeom prst="rect">
                       <a:avLst/>
@@ -1955,6 +1929,183 @@
             </a:graphic>
           </wp:inline>
         </w:drawing>
+      </w:r>
+    </w:p>
+    <w:p>
+      <w:pPr>
+        <w:pStyle w:val="Titre1"/>
+        <w:rPr>
+          <w:noProof/>
+        </w:rPr>
+      </w:pPr>
+      <w:r>
+        <w:rPr>
+          <w:noProof/>
+        </w:rPr>
+        <w:lastRenderedPageBreak/>
+        <w:t>Implémentation d’un compteur sur 3 digits</w:t>
+      </w:r>
+    </w:p>
+    <w:p>
+      <w:r>
+        <w:t xml:space="preserve">Il faut tout d’abord modifier le modèle QSYS en y ajoutant deux PIOs pour y connecter </w:t>
+      </w:r>
+      <w:r>
+        <w:t>les deux autres afficheurs 7-segmnts.</w:t>
+      </w:r>
+    </w:p>
+    <w:p>
+      <w:pPr>
+        <w:jc w:val="center"/>
+      </w:pPr>
+      <w:r>
+        <w:drawing>
+          <wp:inline distT="0" distB="0" distL="0" distR="0" wp14:anchorId="51F693FB" wp14:editId="02C115EC">
+            <wp:extent cx="5182049" cy="2072820"/>
+            <wp:effectExtent l="0" t="0" r="0" b="3810"/>
+            <wp:docPr id="240847597" name="Image 1" descr="Une image contenant texte, capture d’écran, nombre, Parallèle&#10;&#10;Description générée automatiquement"/>
+            <wp:cNvGraphicFramePr>
+              <a:graphicFrameLocks xmlns:a="http://schemas.openxmlformats.org/drawingml/2006/main" noChangeAspect="1"/>
+            </wp:cNvGraphicFramePr>
+            <a:graphic xmlns:a="http://schemas.openxmlformats.org/drawingml/2006/main">
+              <a:graphicData uri="http://schemas.openxmlformats.org/drawingml/2006/picture">
+                <pic:pic xmlns:pic="http://schemas.openxmlformats.org/drawingml/2006/picture">
+                  <pic:nvPicPr>
+                    <pic:cNvPr id="240847597" name="Image 1" descr="Une image contenant texte, capture d’écran, nombre, Parallèle&#10;&#10;Description générée automatiquement"/>
+                    <pic:cNvPicPr/>
+                  </pic:nvPicPr>
+                  <pic:blipFill>
+                    <a:blip r:embed="rId7"/>
+                    <a:stretch>
+                      <a:fillRect/>
+                    </a:stretch>
+                  </pic:blipFill>
+                  <pic:spPr>
+                    <a:xfrm>
+                      <a:off x="0" y="0"/>
+                      <a:ext cx="5182049" cy="2072820"/>
+                    </a:xfrm>
+                    <a:prstGeom prst="rect">
+                      <a:avLst/>
+                    </a:prstGeom>
+                  </pic:spPr>
+                </pic:pic>
+              </a:graphicData>
+            </a:graphic>
+          </wp:inline>
+        </w:drawing>
+      </w:r>
+    </w:p>
+    <w:p/>
+    <w:p>
+      <w:pPr>
+        <w:pStyle w:val="Titre2"/>
+      </w:pPr>
+      <w:r>
+        <w:t>Ecriture du code C</w:t>
+      </w:r>
+    </w:p>
+    <w:p>
+      <w:pPr>
+        <w:jc w:val="center"/>
+      </w:pPr>
+      <w:r>
+        <w:drawing>
+          <wp:inline distT="0" distB="0" distL="0" distR="0" wp14:anchorId="5F2A3EC1" wp14:editId="140FAA6D">
+            <wp:extent cx="3573780" cy="4138632"/>
+            <wp:effectExtent l="0" t="0" r="7620" b="0"/>
+            <wp:docPr id="1484558112" name="Image 1"/>
+            <wp:cNvGraphicFramePr>
+              <a:graphicFrameLocks xmlns:a="http://schemas.openxmlformats.org/drawingml/2006/main" noChangeAspect="1"/>
+            </wp:cNvGraphicFramePr>
+            <a:graphic xmlns:a="http://schemas.openxmlformats.org/drawingml/2006/main">
+              <a:graphicData uri="http://schemas.openxmlformats.org/drawingml/2006/picture">
+                <pic:pic xmlns:pic="http://schemas.openxmlformats.org/drawingml/2006/picture">
+                  <pic:nvPicPr>
+                    <pic:cNvPr id="1484558112" name=""/>
+                    <pic:cNvPicPr/>
+                  </pic:nvPicPr>
+                  <pic:blipFill>
+                    <a:blip r:embed="rId8"/>
+                    <a:stretch>
+                      <a:fillRect/>
+                    </a:stretch>
+                  </pic:blipFill>
+                  <pic:spPr>
+                    <a:xfrm>
+                      <a:off x="0" y="0"/>
+                      <a:ext cx="3576923" cy="4142271"/>
+                    </a:xfrm>
+                    <a:prstGeom prst="rect">
+                      <a:avLst/>
+                    </a:prstGeom>
+                  </pic:spPr>
+                </pic:pic>
+              </a:graphicData>
+            </a:graphic>
+          </wp:inline>
+        </w:drawing>
+      </w:r>
+    </w:p>
+    <w:p>
+      <w:r>
+        <w:t>Le code C est différent du précédent parce qu’il inclue la séparation de chaque chiffre : Le nombre « 192 » devra être séparé en un ‘1’ ‘9’ ‘2’ pour qu’il puisse être affiché sur les 7-digits</w:t>
+      </w:r>
+      <w:r>
+        <w:t>.</w:t>
+      </w:r>
+    </w:p>
+    <w:p>
+      <w:pPr>
+        <w:pStyle w:val="Titre2"/>
+      </w:pPr>
+      <w:r>
+        <w:lastRenderedPageBreak/>
+        <w:t>Pin Planer</w:t>
+      </w:r>
+    </w:p>
+    <w:p>
+      <w:r>
+        <w:drawing>
+          <wp:inline distT="0" distB="0" distL="0" distR="0" wp14:anchorId="05CA4340" wp14:editId="3DB6C61D">
+            <wp:extent cx="5760720" cy="3274060"/>
+            <wp:effectExtent l="0" t="0" r="0" b="2540"/>
+            <wp:docPr id="1296637089" name="Image 1"/>
+            <wp:cNvGraphicFramePr>
+              <a:graphicFrameLocks xmlns:a="http://schemas.openxmlformats.org/drawingml/2006/main" noChangeAspect="1"/>
+            </wp:cNvGraphicFramePr>
+            <a:graphic xmlns:a="http://schemas.openxmlformats.org/drawingml/2006/main">
+              <a:graphicData uri="http://schemas.openxmlformats.org/drawingml/2006/picture">
+                <pic:pic xmlns:pic="http://schemas.openxmlformats.org/drawingml/2006/picture">
+                  <pic:nvPicPr>
+                    <pic:cNvPr id="1296637089" name=""/>
+                    <pic:cNvPicPr/>
+                  </pic:nvPicPr>
+                  <pic:blipFill>
+                    <a:blip r:embed="rId9"/>
+                    <a:stretch>
+                      <a:fillRect/>
+                    </a:stretch>
+                  </pic:blipFill>
+                  <pic:spPr>
+                    <a:xfrm>
+                      <a:off x="0" y="0"/>
+                      <a:ext cx="5760720" cy="3274060"/>
+                    </a:xfrm>
+                    <a:prstGeom prst="rect">
+                      <a:avLst/>
+                    </a:prstGeom>
+                  </pic:spPr>
+                </pic:pic>
+              </a:graphicData>
+            </a:graphic>
+          </wp:inline>
+        </w:drawing>
+      </w:r>
+    </w:p>
+    <w:p>
+      <w:r>
+        <w:t>On peut voir ici la liaison de chaque pin du FPGA jusqu’aux afficheurs 7 segments.</w:t>
       </w:r>
     </w:p>
     <w:p/>
@@ -2397,7 +2548,6 @@
     <w:next w:val="Normal"/>
     <w:link w:val="Titre2Car"/>
     <w:uiPriority w:val="9"/>
-    <w:semiHidden/>
     <w:unhideWhenUsed/>
     <w:qFormat/>
     <w:rsid w:val="00BE032F"/>
@@ -2614,7 +2764,6 @@
     <w:basedOn w:val="Policepardfaut"/>
     <w:link w:val="Titre2"/>
     <w:uiPriority w:val="9"/>
-    <w:semiHidden/>
     <w:rsid w:val="00BE032F"/>
     <w:rPr>
       <w:rFonts w:asciiTheme="majorHAnsi" w:eastAsiaTheme="majorEastAsia" w:hAnsiTheme="majorHAnsi" w:cstheme="majorBidi"/>

</xml_diff>

<commit_message>
Ajout du timer (Pas fonctionnel)
</commit_message>
<xml_diff>
--- a/CR_lab2.docx
+++ b/CR_lab2.docx
@@ -8,8 +8,13 @@
         <w:jc w:val="center"/>
       </w:pPr>
       <w:r>
-        <w:t>ESN11 : Co-design labs</w:t>
-      </w:r>
+        <w:t xml:space="preserve">ESN11 : Co-design </w:t>
+      </w:r>
+      <w:proofErr w:type="spellStart"/>
+      <w:r>
+        <w:t>labs</w:t>
+      </w:r>
+      <w:proofErr w:type="spellEnd"/>
     </w:p>
     <w:p>
       <w:pPr>
@@ -21,7 +26,23 @@
     </w:p>
     <w:p>
       <w:r>
-        <w:t xml:space="preserve">Objectif : Intégrer une Nios II sur la carte DE10 pour jouer avec les fonctions d’un SoC. Le but est d’utiliser l’architecture logicielle pour exécuter un script qui va </w:t>
+        <w:t xml:space="preserve">Objectif : Intégrer une </w:t>
+      </w:r>
+      <w:proofErr w:type="spellStart"/>
+      <w:r>
+        <w:t>Nios</w:t>
+      </w:r>
+      <w:proofErr w:type="spellEnd"/>
+      <w:r>
+        <w:t xml:space="preserve"> II sur la carte DE10 pour jouer avec les fonctions d’un </w:t>
+      </w:r>
+      <w:proofErr w:type="spellStart"/>
+      <w:r>
+        <w:t>SoC</w:t>
+      </w:r>
+      <w:proofErr w:type="spellEnd"/>
+      <w:r>
+        <w:t xml:space="preserve">. Le but est d’utiliser l’architecture logicielle pour exécuter un script qui va </w:t>
       </w:r>
       <w:r>
         <w:t>réaliser un compteur décimal et afficher la valeur sur les 7-digits displays.</w:t>
@@ -1751,7 +1772,15 @@
     </w:p>
     <w:p>
       <w:r>
-        <w:t>Il nous faut définir un modèle qsys avec un nios2, une RAM et un JTAG et y ajouter un PIO en output pour piloter l’afficheur 7 segments.</w:t>
+        <w:t xml:space="preserve">Il nous faut définir un modèle </w:t>
+      </w:r>
+      <w:proofErr w:type="spellStart"/>
+      <w:r>
+        <w:t>qsys</w:t>
+      </w:r>
+      <w:proofErr w:type="spellEnd"/>
+      <w:r>
+        <w:t xml:space="preserve"> avec un nios2, une RAM et un JTAG et y ajouter un PIO en output pour piloter l’afficheur 7 segments.</w:t>
       </w:r>
     </w:p>
     <w:p>
@@ -1948,7 +1977,15 @@
     </w:p>
     <w:p>
       <w:r>
-        <w:t xml:space="preserve">Il faut tout d’abord modifier le modèle QSYS en y ajoutant deux PIOs pour y connecter </w:t>
+        <w:t xml:space="preserve">Il faut tout d’abord modifier le modèle QSYS en y ajoutant deux </w:t>
+      </w:r>
+      <w:proofErr w:type="spellStart"/>
+      <w:r>
+        <w:t>PIOs</w:t>
+      </w:r>
+      <w:proofErr w:type="spellEnd"/>
+      <w:r>
+        <w:t xml:space="preserve"> pour y connecter </w:t>
       </w:r>
       <w:r>
         <w:t>les deux autres afficheurs 7-segmnts.</w:t>
@@ -1959,6 +1996,9 @@
         <w:jc w:val="center"/>
       </w:pPr>
       <w:r>
+        <w:rPr>
+          <w:noProof/>
+        </w:rPr>
         <w:drawing>
           <wp:inline distT="0" distB="0" distL="0" distR="0" wp14:anchorId="51F693FB" wp14:editId="02C115EC">
             <wp:extent cx="5182049" cy="2072820"/>
@@ -2010,6 +2050,9 @@
         <w:jc w:val="center"/>
       </w:pPr>
       <w:r>
+        <w:rPr>
+          <w:noProof/>
+        </w:rPr>
         <w:drawing>
           <wp:inline distT="0" distB="0" distL="0" distR="0" wp14:anchorId="5F2A3EC1" wp14:editId="140FAA6D">
             <wp:extent cx="3573780" cy="4138632"/>
@@ -2049,7 +2092,15 @@
     </w:p>
     <w:p>
       <w:r>
-        <w:t>Le code C est différent du précédent parce qu’il inclue la séparation de chaque chiffre : Le nombre « 192 » devra être séparé en un ‘1’ ‘9’ ‘2’ pour qu’il puisse être affiché sur les 7-digits</w:t>
+        <w:t xml:space="preserve">Le code </w:t>
+      </w:r>
+      <w:proofErr w:type="spellStart"/>
+      <w:r>
+        <w:t>C est</w:t>
+      </w:r>
+      <w:proofErr w:type="spellEnd"/>
+      <w:r>
+        <w:t xml:space="preserve"> différent du précédent parce qu’il inclue la séparation de chaque chiffre : Le nombre « 192 » devra être séparé en un ‘1’ ‘9’ ‘2’ pour qu’il puisse être affiché sur les 7-digits</w:t>
       </w:r>
       <w:r>
         <w:t>.</w:t>
@@ -2066,6 +2117,9 @@
     </w:p>
     <w:p>
       <w:r>
+        <w:rPr>
+          <w:noProof/>
+        </w:rPr>
         <w:drawing>
           <wp:inline distT="0" distB="0" distL="0" distR="0" wp14:anchorId="05CA4340" wp14:editId="3DB6C61D">
             <wp:extent cx="5760720" cy="3274060"/>
@@ -2106,6 +2160,96 @@
     <w:p>
       <w:r>
         <w:t>On peut voir ici la liaison de chaque pin du FPGA jusqu’aux afficheurs 7 segments.</w:t>
+      </w:r>
+    </w:p>
+    <w:p/>
+    <w:p>
+      <w:pPr>
+        <w:pStyle w:val="Titre1"/>
+      </w:pPr>
+      <w:r>
+        <w:t xml:space="preserve">Ajout d’un </w:t>
+      </w:r>
+      <w:proofErr w:type="spellStart"/>
+      <w:r>
+        <w:t>timer</w:t>
+      </w:r>
+      <w:proofErr w:type="spellEnd"/>
+    </w:p>
+    <w:p>
+      <w:r>
+        <w:t xml:space="preserve">Il nous faut modifier le modèle QSYS en ajoutant le </w:t>
+      </w:r>
+      <w:proofErr w:type="spellStart"/>
+      <w:r>
+        <w:t>timer</w:t>
+      </w:r>
+      <w:proofErr w:type="spellEnd"/>
+      <w:r>
+        <w:t> :</w:t>
+      </w:r>
+    </w:p>
+    <w:p>
+      <w:pPr>
+        <w:jc w:val="center"/>
+      </w:pPr>
+      <w:r>
+        <w:drawing>
+          <wp:inline distT="0" distB="0" distL="0" distR="0" wp14:anchorId="2C5D583B" wp14:editId="00BF6A90">
+            <wp:extent cx="5760720" cy="723900"/>
+            <wp:effectExtent l="0" t="0" r="0" b="0"/>
+            <wp:docPr id="1503344979" name="Image 1" descr="Une image contenant texte, capture d’écran, ligne, Police&#10;&#10;Description générée automatiquement"/>
+            <wp:cNvGraphicFramePr>
+              <a:graphicFrameLocks xmlns:a="http://schemas.openxmlformats.org/drawingml/2006/main" noChangeAspect="1"/>
+            </wp:cNvGraphicFramePr>
+            <a:graphic xmlns:a="http://schemas.openxmlformats.org/drawingml/2006/main">
+              <a:graphicData uri="http://schemas.openxmlformats.org/drawingml/2006/picture">
+                <pic:pic xmlns:pic="http://schemas.openxmlformats.org/drawingml/2006/picture">
+                  <pic:nvPicPr>
+                    <pic:cNvPr id="1503344979" name="Image 1" descr="Une image contenant texte, capture d’écran, ligne, Police&#10;&#10;Description générée automatiquement"/>
+                    <pic:cNvPicPr/>
+                  </pic:nvPicPr>
+                  <pic:blipFill>
+                    <a:blip r:embed="rId10"/>
+                    <a:stretch>
+                      <a:fillRect/>
+                    </a:stretch>
+                  </pic:blipFill>
+                  <pic:spPr>
+                    <a:xfrm>
+                      <a:off x="0" y="0"/>
+                      <a:ext cx="5760720" cy="723900"/>
+                    </a:xfrm>
+                    <a:prstGeom prst="rect">
+                      <a:avLst/>
+                    </a:prstGeom>
+                  </pic:spPr>
+                </pic:pic>
+              </a:graphicData>
+            </a:graphic>
+          </wp:inline>
+        </w:drawing>
+      </w:r>
+    </w:p>
+    <w:p>
+      <w:r>
+        <w:t xml:space="preserve">Une fois que le </w:t>
+      </w:r>
+      <w:proofErr w:type="spellStart"/>
+      <w:r>
+        <w:t>timer</w:t>
+      </w:r>
+      <w:proofErr w:type="spellEnd"/>
+      <w:r>
+        <w:t xml:space="preserve"> est ajouté au modèle QSYS, on modifie le code C pour y inclure une routine d’interruption</w:t>
+      </w:r>
+    </w:p>
+    <w:p>
+      <w:pPr>
+        <w:pStyle w:val="Titre2"/>
+      </w:pPr>
+      <w:r>
+        <w:t>Code C</w:t>
       </w:r>
     </w:p>
     <w:p/>

</xml_diff>